<commit_message>
Ajout sommaire rapport (word) + ajout rapport sous format pdf
</commit_message>
<xml_diff>
--- a/TP1_Selvaratnam_Akash.docx
+++ b/TP1_Selvaratnam_Akash.docx
@@ -432,29 +432,480 @@
         <w:pStyle w:val="Titre1"/>
         <w:jc w:val="center"/>
         <w:rPr>
-          <w:color w:val="auto"/>
           <w:sz w:val="40"/>
           <w:szCs w:val="40"/>
         </w:rPr>
       </w:pPr>
-      <w:r>
-        <w:rPr>
-          <w:color w:val="auto"/>
+      <w:bookmarkStart w:id="0" w:name="_Toc157342321"/>
+      <w:r>
+        <w:rPr>
           <w:sz w:val="40"/>
           <w:szCs w:val="40"/>
         </w:rPr>
         <w:lastRenderedPageBreak/>
         <w:t>Sommaire</w:t>
       </w:r>
-    </w:p>
-    <w:p/>
-    <w:p/>
-    <w:p/>
-    <w:p/>
-    <w:p/>
-    <w:p/>
-    <w:p/>
-    <w:p/>
+      <w:bookmarkEnd w:id="0"/>
+    </w:p>
+    <w:p/>
+    <w:sdt>
+      <w:sdtPr>
+        <w:id w:val="803743811"/>
+        <w:docPartObj>
+          <w:docPartGallery w:val="Table of Contents"/>
+          <w:docPartUnique/>
+        </w:docPartObj>
+      </w:sdtPr>
+      <w:sdtEndPr>
+        <w:rPr>
+          <w:rFonts w:asciiTheme="minorHAnsi" w:eastAsiaTheme="minorHAnsi" w:hAnsiTheme="minorHAnsi" w:cstheme="minorBidi"/>
+          <w:b/>
+          <w:bCs/>
+          <w:color w:val="auto"/>
+          <w:kern w:val="2"/>
+          <w:sz w:val="22"/>
+          <w:szCs w:val="22"/>
+          <w:lang w:eastAsia="en-US"/>
+          <w14:ligatures w14:val="standardContextual"/>
+        </w:rPr>
+      </w:sdtEndPr>
+      <w:sdtContent>
+        <w:p>
+          <w:pPr>
+            <w:pStyle w:val="En-ttedetabledesmatires"/>
+          </w:pPr>
+          <w:r>
+            <w:t>Table des matières</w:t>
+          </w:r>
+        </w:p>
+        <w:p>
+          <w:pPr>
+            <w:pStyle w:val="TM1"/>
+            <w:tabs>
+              <w:tab w:val="right" w:leader="dot" w:pos="9062"/>
+            </w:tabs>
+            <w:rPr>
+              <w:noProof/>
+            </w:rPr>
+          </w:pPr>
+          <w:r>
+            <w:fldChar w:fldCharType="begin"/>
+          </w:r>
+          <w:r>
+            <w:instrText xml:space="preserve"> TOC \o "1-3" \h \z \u </w:instrText>
+          </w:r>
+          <w:r>
+            <w:fldChar w:fldCharType="separate"/>
+          </w:r>
+          <w:hyperlink w:anchor="_Toc157342321" w:history="1">
+            <w:r>
+              <w:rPr>
+                <w:rStyle w:val="Lienhypertexte"/>
+                <w:noProof/>
+              </w:rPr>
+              <w:t>Sommaire</w:t>
+            </w:r>
+            <w:r>
+              <w:rPr>
+                <w:noProof/>
+                <w:webHidden/>
+              </w:rPr>
+              <w:tab/>
+            </w:r>
+            <w:r>
+              <w:rPr>
+                <w:noProof/>
+                <w:webHidden/>
+              </w:rPr>
+              <w:fldChar w:fldCharType="begin"/>
+            </w:r>
+            <w:r>
+              <w:rPr>
+                <w:noProof/>
+                <w:webHidden/>
+              </w:rPr>
+              <w:instrText xml:space="preserve"> PAGEREF _Toc157342321 \h </w:instrText>
+            </w:r>
+            <w:r>
+              <w:rPr>
+                <w:noProof/>
+                <w:webHidden/>
+              </w:rPr>
+            </w:r>
+            <w:r>
+              <w:rPr>
+                <w:noProof/>
+                <w:webHidden/>
+              </w:rPr>
+              <w:fldChar w:fldCharType="separate"/>
+            </w:r>
+            <w:r>
+              <w:rPr>
+                <w:noProof/>
+                <w:webHidden/>
+              </w:rPr>
+              <w:t>2</w:t>
+            </w:r>
+            <w:r>
+              <w:rPr>
+                <w:noProof/>
+                <w:webHidden/>
+              </w:rPr>
+              <w:fldChar w:fldCharType="end"/>
+            </w:r>
+          </w:hyperlink>
+        </w:p>
+        <w:p>
+          <w:pPr>
+            <w:pStyle w:val="TM1"/>
+            <w:tabs>
+              <w:tab w:val="right" w:leader="dot" w:pos="9062"/>
+            </w:tabs>
+            <w:rPr>
+              <w:noProof/>
+            </w:rPr>
+          </w:pPr>
+          <w:hyperlink w:anchor="_Toc157342322" w:history="1">
+            <w:r>
+              <w:rPr>
+                <w:rStyle w:val="Lienhypertexte"/>
+                <w:noProof/>
+              </w:rPr>
+              <w:t>Étape 1 – état des lieux</w:t>
+            </w:r>
+            <w:r>
+              <w:rPr>
+                <w:noProof/>
+                <w:webHidden/>
+              </w:rPr>
+              <w:tab/>
+            </w:r>
+            <w:r>
+              <w:rPr>
+                <w:noProof/>
+                <w:webHidden/>
+              </w:rPr>
+              <w:fldChar w:fldCharType="begin"/>
+            </w:r>
+            <w:r>
+              <w:rPr>
+                <w:noProof/>
+                <w:webHidden/>
+              </w:rPr>
+              <w:instrText xml:space="preserve"> PAGEREF _Toc157342322 \h </w:instrText>
+            </w:r>
+            <w:r>
+              <w:rPr>
+                <w:noProof/>
+                <w:webHidden/>
+              </w:rPr>
+            </w:r>
+            <w:r>
+              <w:rPr>
+                <w:noProof/>
+                <w:webHidden/>
+              </w:rPr>
+              <w:fldChar w:fldCharType="separate"/>
+            </w:r>
+            <w:r>
+              <w:rPr>
+                <w:noProof/>
+                <w:webHidden/>
+              </w:rPr>
+              <w:t>3</w:t>
+            </w:r>
+            <w:r>
+              <w:rPr>
+                <w:noProof/>
+                <w:webHidden/>
+              </w:rPr>
+              <w:fldChar w:fldCharType="end"/>
+            </w:r>
+          </w:hyperlink>
+        </w:p>
+        <w:p>
+          <w:pPr>
+            <w:pStyle w:val="TM1"/>
+            <w:tabs>
+              <w:tab w:val="right" w:leader="dot" w:pos="9062"/>
+            </w:tabs>
+            <w:rPr>
+              <w:noProof/>
+            </w:rPr>
+          </w:pPr>
+          <w:hyperlink w:anchor="_Toc157342323" w:history="1">
+            <w:r>
+              <w:rPr>
+                <w:rStyle w:val="Lienhypertexte"/>
+                <w:noProof/>
+              </w:rPr>
+              <w:t>Étape 2 – apprenons à lire</w:t>
+            </w:r>
+            <w:r>
+              <w:rPr>
+                <w:noProof/>
+                <w:webHidden/>
+              </w:rPr>
+              <w:tab/>
+            </w:r>
+            <w:r>
+              <w:rPr>
+                <w:noProof/>
+                <w:webHidden/>
+              </w:rPr>
+              <w:fldChar w:fldCharType="begin"/>
+            </w:r>
+            <w:r>
+              <w:rPr>
+                <w:noProof/>
+                <w:webHidden/>
+              </w:rPr>
+              <w:instrText xml:space="preserve"> PAGEREF _Toc157342323 \h </w:instrText>
+            </w:r>
+            <w:r>
+              <w:rPr>
+                <w:noProof/>
+                <w:webHidden/>
+              </w:rPr>
+            </w:r>
+            <w:r>
+              <w:rPr>
+                <w:noProof/>
+                <w:webHidden/>
+              </w:rPr>
+              <w:fldChar w:fldCharType="separate"/>
+            </w:r>
+            <w:r>
+              <w:rPr>
+                <w:noProof/>
+                <w:webHidden/>
+              </w:rPr>
+              <w:t>3</w:t>
+            </w:r>
+            <w:r>
+              <w:rPr>
+                <w:noProof/>
+                <w:webHidden/>
+              </w:rPr>
+              <w:fldChar w:fldCharType="end"/>
+            </w:r>
+          </w:hyperlink>
+        </w:p>
+        <w:p>
+          <w:pPr>
+            <w:pStyle w:val="TM1"/>
+            <w:tabs>
+              <w:tab w:val="right" w:leader="dot" w:pos="9062"/>
+            </w:tabs>
+            <w:rPr>
+              <w:noProof/>
+            </w:rPr>
+          </w:pPr>
+          <w:hyperlink w:anchor="_Toc157342324" w:history="1">
+            <w:r>
+              <w:rPr>
+                <w:rStyle w:val="Lienhypertexte"/>
+                <w:noProof/>
+              </w:rPr>
+              <w:t>Étape 3 – une brique après l’autre</w:t>
+            </w:r>
+            <w:r>
+              <w:rPr>
+                <w:noProof/>
+                <w:webHidden/>
+              </w:rPr>
+              <w:tab/>
+            </w:r>
+            <w:r>
+              <w:rPr>
+                <w:noProof/>
+                <w:webHidden/>
+              </w:rPr>
+              <w:fldChar w:fldCharType="begin"/>
+            </w:r>
+            <w:r>
+              <w:rPr>
+                <w:noProof/>
+                <w:webHidden/>
+              </w:rPr>
+              <w:instrText xml:space="preserve"> PAGEREF _Toc157342324 \h </w:instrText>
+            </w:r>
+            <w:r>
+              <w:rPr>
+                <w:noProof/>
+                <w:webHidden/>
+              </w:rPr>
+            </w:r>
+            <w:r>
+              <w:rPr>
+                <w:noProof/>
+                <w:webHidden/>
+              </w:rPr>
+              <w:fldChar w:fldCharType="separate"/>
+            </w:r>
+            <w:r>
+              <w:rPr>
+                <w:noProof/>
+                <w:webHidden/>
+              </w:rPr>
+              <w:t>4</w:t>
+            </w:r>
+            <w:r>
+              <w:rPr>
+                <w:noProof/>
+                <w:webHidden/>
+              </w:rPr>
+              <w:fldChar w:fldCharType="end"/>
+            </w:r>
+          </w:hyperlink>
+        </w:p>
+        <w:p>
+          <w:pPr>
+            <w:pStyle w:val="TM1"/>
+            <w:tabs>
+              <w:tab w:val="right" w:leader="dot" w:pos="9062"/>
+            </w:tabs>
+            <w:rPr>
+              <w:noProof/>
+            </w:rPr>
+          </w:pPr>
+          <w:hyperlink w:anchor="_Toc157342325" w:history="1">
+            <w:r>
+              <w:rPr>
+                <w:rStyle w:val="Lienhypertexte"/>
+                <w:noProof/>
+              </w:rPr>
+              <w:t>Étape 4 – « Vers l’infini et au-delà ! »</w:t>
+            </w:r>
+            <w:r>
+              <w:rPr>
+                <w:noProof/>
+                <w:webHidden/>
+              </w:rPr>
+              <w:tab/>
+            </w:r>
+            <w:r>
+              <w:rPr>
+                <w:noProof/>
+                <w:webHidden/>
+              </w:rPr>
+              <w:fldChar w:fldCharType="begin"/>
+            </w:r>
+            <w:r>
+              <w:rPr>
+                <w:noProof/>
+                <w:webHidden/>
+              </w:rPr>
+              <w:instrText xml:space="preserve"> PAGEREF _Toc157342325 \h </w:instrText>
+            </w:r>
+            <w:r>
+              <w:rPr>
+                <w:noProof/>
+                <w:webHidden/>
+              </w:rPr>
+            </w:r>
+            <w:r>
+              <w:rPr>
+                <w:noProof/>
+                <w:webHidden/>
+              </w:rPr>
+              <w:fldChar w:fldCharType="separate"/>
+            </w:r>
+            <w:r>
+              <w:rPr>
+                <w:noProof/>
+                <w:webHidden/>
+              </w:rPr>
+              <w:t>4</w:t>
+            </w:r>
+            <w:r>
+              <w:rPr>
+                <w:noProof/>
+                <w:webHidden/>
+              </w:rPr>
+              <w:fldChar w:fldCharType="end"/>
+            </w:r>
+          </w:hyperlink>
+        </w:p>
+        <w:p>
+          <w:pPr>
+            <w:pStyle w:val="TM1"/>
+            <w:tabs>
+              <w:tab w:val="right" w:leader="dot" w:pos="9062"/>
+            </w:tabs>
+            <w:rPr>
+              <w:noProof/>
+            </w:rPr>
+          </w:pPr>
+          <w:hyperlink w:anchor="_Toc157342326" w:history="1">
+            <w:r>
+              <w:rPr>
+                <w:rStyle w:val="Lienhypertexte"/>
+                <w:noProof/>
+              </w:rPr>
+              <w:t>Pour aller plus loin…</w:t>
+            </w:r>
+            <w:r>
+              <w:rPr>
+                <w:noProof/>
+                <w:webHidden/>
+              </w:rPr>
+              <w:tab/>
+            </w:r>
+            <w:r>
+              <w:rPr>
+                <w:noProof/>
+                <w:webHidden/>
+              </w:rPr>
+              <w:fldChar w:fldCharType="begin"/>
+            </w:r>
+            <w:r>
+              <w:rPr>
+                <w:noProof/>
+                <w:webHidden/>
+              </w:rPr>
+              <w:instrText xml:space="preserve"> PAGEREF _Toc157342326 \h </w:instrText>
+            </w:r>
+            <w:r>
+              <w:rPr>
+                <w:noProof/>
+                <w:webHidden/>
+              </w:rPr>
+            </w:r>
+            <w:r>
+              <w:rPr>
+                <w:noProof/>
+                <w:webHidden/>
+              </w:rPr>
+              <w:fldChar w:fldCharType="separate"/>
+            </w:r>
+            <w:r>
+              <w:rPr>
+                <w:noProof/>
+                <w:webHidden/>
+              </w:rPr>
+              <w:t>5</w:t>
+            </w:r>
+            <w:r>
+              <w:rPr>
+                <w:noProof/>
+                <w:webHidden/>
+              </w:rPr>
+              <w:fldChar w:fldCharType="end"/>
+            </w:r>
+          </w:hyperlink>
+        </w:p>
+        <w:p>
+          <w:r>
+            <w:rPr>
+              <w:b/>
+              <w:bCs/>
+            </w:rPr>
+            <w:fldChar w:fldCharType="end"/>
+          </w:r>
+        </w:p>
+      </w:sdtContent>
+    </w:sdt>
     <w:p/>
     <w:p/>
     <w:p/>
@@ -486,6 +937,7 @@
           <w:szCs w:val="40"/>
         </w:rPr>
       </w:pPr>
+      <w:bookmarkStart w:id="1" w:name="_Toc157342322"/>
       <w:r>
         <w:rPr>
           <w:sz w:val="40"/>
@@ -494,6 +946,7 @@
         <w:lastRenderedPageBreak/>
         <w:t>Étape 1 – état des lieux</w:t>
       </w:r>
+      <w:bookmarkEnd w:id="1"/>
     </w:p>
     <w:p/>
     <w:p>
@@ -671,6 +1124,7 @@
           <w:szCs w:val="40"/>
         </w:rPr>
       </w:pPr>
+      <w:bookmarkStart w:id="2" w:name="_Toc157342323"/>
       <w:r>
         <w:rPr>
           <w:sz w:val="40"/>
@@ -678,6 +1132,7 @@
         </w:rPr>
         <w:t>Étape 2 – apprenons à lire</w:t>
       </w:r>
+      <w:bookmarkEnd w:id="2"/>
     </w:p>
     <w:p/>
     <w:p>
@@ -858,6 +1313,7 @@
           <w:szCs w:val="40"/>
         </w:rPr>
       </w:pPr>
+      <w:bookmarkStart w:id="3" w:name="_Toc157342324"/>
       <w:r>
         <w:rPr>
           <w:sz w:val="40"/>
@@ -866,6 +1322,7 @@
         <w:lastRenderedPageBreak/>
         <w:t>Étape 3 – une brique après l’autre</w:t>
       </w:r>
+      <w:bookmarkEnd w:id="3"/>
     </w:p>
     <w:p/>
     <w:p>
@@ -1037,6 +1494,7 @@
           <w:szCs w:val="40"/>
         </w:rPr>
       </w:pPr>
+      <w:bookmarkStart w:id="4" w:name="_Toc157342325"/>
       <w:r>
         <w:rPr>
           <w:sz w:val="40"/>
@@ -1044,6 +1502,7 @@
         </w:rPr>
         <w:t>Étape 4 – « Vers l’infini et au-delà ! »</w:t>
       </w:r>
+      <w:bookmarkEnd w:id="4"/>
     </w:p>
     <w:p/>
     <w:p>
@@ -1188,6 +1647,7 @@
           <w:szCs w:val="40"/>
         </w:rPr>
       </w:pPr>
+      <w:bookmarkStart w:id="5" w:name="_Toc157342326"/>
       <w:r>
         <w:rPr>
           <w:sz w:val="40"/>
@@ -1196,6 +1656,7 @@
         <w:lastRenderedPageBreak/>
         <w:t>Pour aller plus loin…</w:t>
       </w:r>
+      <w:bookmarkEnd w:id="5"/>
     </w:p>
     <w:p/>
     <w:p>
@@ -1276,23 +1737,7 @@
             <w:sz w:val="24"/>
             <w:szCs w:val="24"/>
           </w:rPr>
-          <w:t>http://localhost:3000</w:t>
-        </w:r>
-        <w:r>
-          <w:rPr>
-            <w:rStyle w:val="Lienhypertexte"/>
-            <w:sz w:val="24"/>
-            <w:szCs w:val="24"/>
-          </w:rPr>
-          <w:t>/</w:t>
-        </w:r>
-        <w:r>
-          <w:rPr>
-            <w:rStyle w:val="Lienhypertexte"/>
-            <w:sz w:val="24"/>
-            <w:szCs w:val="24"/>
-          </w:rPr>
-          <w:t>findBlockByID</w:t>
+          <w:t>http://localhost:3000/findBlockByID</w:t>
         </w:r>
       </w:hyperlink>
       <w:r>
@@ -2093,6 +2538,35 @@
       <w:shd w:val="clear" w:color="auto" w:fill="E1DFDD"/>
     </w:rPr>
   </w:style>
+  <w:style w:type="paragraph" w:styleId="En-ttedetabledesmatires">
+    <w:name w:val="TOC Heading"/>
+    <w:basedOn w:val="Titre1"/>
+    <w:next w:val="Normal"/>
+    <w:uiPriority w:val="39"/>
+    <w:unhideWhenUsed/>
+    <w:qFormat/>
+    <w:rsid w:val="00B73841"/>
+    <w:pPr>
+      <w:outlineLvl w:val="9"/>
+    </w:pPr>
+    <w:rPr>
+      <w:kern w:val="0"/>
+      <w:lang w:eastAsia="fr-FR"/>
+      <w14:ligatures w14:val="none"/>
+    </w:rPr>
+  </w:style>
+  <w:style w:type="paragraph" w:styleId="TM1">
+    <w:name w:val="toc 1"/>
+    <w:basedOn w:val="Normal"/>
+    <w:next w:val="Normal"/>
+    <w:autoRedefine/>
+    <w:uiPriority w:val="39"/>
+    <w:unhideWhenUsed/>
+    <w:rsid w:val="00B73841"/>
+    <w:pPr>
+      <w:spacing w:after="100"/>
+    </w:pPr>
+  </w:style>
 </w:styles>
 </file>
 

</xml_diff>